<commit_message>
Fixed typo in Q12 in L04
</commit_message>
<xml_diff>
--- a/docs/materials/Labs/L04-A-SeqCircuitsSRAM.docx
+++ b/docs/materials/Labs/L04-A-SeqCircuitsSRAM.docx
@@ -182,18 +182,8 @@
           <w:sz w:val="22"/>
           <w:szCs w:val="22"/>
         </w:rPr>
-        <w:t xml:space="preserve">Prof. Grant </w:t>
-      </w:r>
-      <w:proofErr w:type="spellStart"/>
-      <w:r>
-        <w:rPr>
-          <w:rFonts w:asciiTheme="minorHAnsi" w:hAnsiTheme="minorHAnsi" w:cstheme="minorHAnsi"/>
-          <w:sz w:val="22"/>
-          <w:szCs w:val="22"/>
-        </w:rPr>
-        <w:t>Braught</w:t>
-      </w:r>
-      <w:proofErr w:type="spellEnd"/>
+        <w:t>Prof. Grant Braught</w:t>
+      </w:r>
     </w:p>
     <w:p>
       <w:pPr>
@@ -1034,19 +1024,11 @@
           <w:rFonts w:asciiTheme="minorHAnsi" w:hAnsiTheme="minorHAnsi" w:cstheme="minorHAnsi"/>
         </w:rPr>
       </w:pPr>
-      <w:proofErr w:type="gramStart"/>
-      <w:r>
-        <w:rPr>
-          <w:rFonts w:asciiTheme="minorHAnsi" w:hAnsiTheme="minorHAnsi" w:cstheme="minorHAnsi"/>
-        </w:rPr>
-        <w:t>So</w:t>
-      </w:r>
-      <w:proofErr w:type="gramEnd"/>
-      <w:r>
-        <w:rPr>
-          <w:rFonts w:asciiTheme="minorHAnsi" w:hAnsiTheme="minorHAnsi" w:cstheme="minorHAnsi"/>
-        </w:rPr>
-        <w:t xml:space="preserve"> we can say that the value of Q “remembers” what D was the last time the box was open.</w:t>
+      <w:r>
+        <w:rPr>
+          <w:rFonts w:asciiTheme="minorHAnsi" w:hAnsiTheme="minorHAnsi" w:cstheme="minorHAnsi"/>
+        </w:rPr>
+        <w:t>So we can say that the value of Q “remembers” what D was the last time the box was open.</w:t>
       </w:r>
     </w:p>
     <w:p>
@@ -1238,14 +1220,12 @@
         </w:rPr>
         <w:t>(</w:t>
       </w:r>
-      <w:proofErr w:type="spellStart"/>
       <w:r>
         <w:rPr>
           <w:rFonts w:asciiTheme="minorHAnsi" w:hAnsiTheme="minorHAnsi" w:cstheme="minorHAnsi"/>
         </w:rPr>
         <w:t>i</w:t>
       </w:r>
-      <w:proofErr w:type="spellEnd"/>
       <w:r>
         <w:rPr>
           <w:rFonts w:asciiTheme="minorHAnsi" w:hAnsiTheme="minorHAnsi" w:cstheme="minorHAnsi"/>
@@ -1702,19 +1682,11 @@
         </w:rPr>
         <w:t xml:space="preserve">will be placed into </w:t>
       </w:r>
-      <w:proofErr w:type="spellStart"/>
-      <w:r>
-        <w:rPr>
-          <w:rFonts w:asciiTheme="minorHAnsi" w:hAnsiTheme="minorHAnsi" w:cstheme="minorHAnsi"/>
-        </w:rPr>
-        <w:t>into</w:t>
-      </w:r>
-      <w:proofErr w:type="spellEnd"/>
-      <w:r>
-        <w:rPr>
-          <w:rFonts w:asciiTheme="minorHAnsi" w:hAnsiTheme="minorHAnsi" w:cstheme="minorHAnsi"/>
-        </w:rPr>
-        <w:t xml:space="preserve"> the box</w:t>
+      <w:r>
+        <w:rPr>
+          <w:rFonts w:asciiTheme="minorHAnsi" w:hAnsiTheme="minorHAnsi" w:cstheme="minorHAnsi"/>
+        </w:rPr>
+        <w:t>into the box</w:t>
       </w:r>
       <w:r>
         <w:rPr>
@@ -2423,67 +2395,7 @@
         <w:rPr>
           <w:rFonts w:asciiTheme="minorHAnsi" w:hAnsiTheme="minorHAnsi" w:cstheme="minorHAnsi"/>
         </w:rPr>
-        <w:t>Hint: Read the paragraph</w:t>
-      </w:r>
-      <w:r>
-        <w:rPr>
-          <w:rFonts w:asciiTheme="minorHAnsi" w:hAnsiTheme="minorHAnsi" w:cstheme="minorHAnsi"/>
-        </w:rPr>
-        <w:t xml:space="preserve"> </w:t>
-      </w:r>
-      <w:r>
-        <w:rPr>
-          <w:rFonts w:asciiTheme="minorHAnsi" w:hAnsiTheme="minorHAnsi" w:cstheme="minorHAnsi"/>
-        </w:rPr>
-        <w:t xml:space="preserve">above </w:t>
-      </w:r>
-      <w:r>
-        <w:rPr>
-          <w:rFonts w:asciiTheme="minorHAnsi" w:hAnsiTheme="minorHAnsi" w:cstheme="minorHAnsi"/>
-        </w:rPr>
-        <w:t xml:space="preserve">closely </w:t>
-      </w:r>
-      <w:r>
-        <w:rPr>
-          <w:rFonts w:asciiTheme="minorHAnsi" w:hAnsiTheme="minorHAnsi" w:cstheme="minorHAnsi"/>
-        </w:rPr>
-        <w:t xml:space="preserve">and use what </w:t>
-      </w:r>
-      <w:r>
-        <w:rPr>
-          <w:rFonts w:asciiTheme="minorHAnsi" w:hAnsiTheme="minorHAnsi" w:cstheme="minorHAnsi"/>
-        </w:rPr>
-        <w:t>it</w:t>
-      </w:r>
-      <w:r>
-        <w:rPr>
-          <w:rFonts w:asciiTheme="minorHAnsi" w:hAnsiTheme="minorHAnsi" w:cstheme="minorHAnsi"/>
-        </w:rPr>
-        <w:t xml:space="preserve"> say</w:t>
-      </w:r>
-      <w:r>
-        <w:rPr>
-          <w:rFonts w:asciiTheme="minorHAnsi" w:hAnsiTheme="minorHAnsi" w:cstheme="minorHAnsi"/>
-        </w:rPr>
-        <w:t>s</w:t>
-      </w:r>
-      <w:r>
-        <w:rPr>
-          <w:rFonts w:asciiTheme="minorHAnsi" w:hAnsiTheme="minorHAnsi" w:cstheme="minorHAnsi"/>
-        </w:rPr>
-        <w:t xml:space="preserve"> about sequential circuits to identify something </w:t>
-      </w:r>
-      <w:r>
-        <w:rPr>
-          <w:rFonts w:asciiTheme="minorHAnsi" w:hAnsiTheme="minorHAnsi" w:cstheme="minorHAnsi"/>
-        </w:rPr>
-        <w:t xml:space="preserve">in the images </w:t>
-      </w:r>
-      <w:r>
-        <w:rPr>
-          <w:rFonts w:asciiTheme="minorHAnsi" w:hAnsiTheme="minorHAnsi" w:cstheme="minorHAnsi"/>
-        </w:rPr>
-        <w:t>that they cannot do.</w:t>
+        <w:t>Hint: Read the paragraph above closely and use what it says about sequential circuits to identify something in the images that they cannot do.</w:t>
       </w:r>
       <w:r>
         <w:rPr>
@@ -2561,7 +2473,6 @@
         </w:rPr>
         <w:t xml:space="preserve">of images you identify in part a </w:t>
       </w:r>
-      <w:proofErr w:type="gramStart"/>
       <w:r>
         <w:rPr>
           <w:rFonts w:asciiTheme="minorHAnsi" w:hAnsiTheme="minorHAnsi" w:cstheme="minorHAnsi"/>
@@ -2572,14 +2483,7 @@
         <w:rPr>
           <w:rFonts w:asciiTheme="minorHAnsi" w:hAnsiTheme="minorHAnsi" w:cstheme="minorHAnsi"/>
         </w:rPr>
-        <w:t>s</w:t>
-      </w:r>
-      <w:proofErr w:type="gramEnd"/>
-      <w:r>
-        <w:rPr>
-          <w:rFonts w:asciiTheme="minorHAnsi" w:hAnsiTheme="minorHAnsi" w:cstheme="minorHAnsi"/>
-        </w:rPr>
-        <w:t xml:space="preserve"> that </w:t>
+        <w:t xml:space="preserve">s that </w:t>
       </w:r>
       <w:r>
         <w:rPr>
@@ -3286,19 +3190,11 @@
         </w:rPr>
         <w:t xml:space="preserve"> (</w:t>
       </w:r>
-      <w:proofErr w:type="gramStart"/>
-      <w:r>
-        <w:rPr>
-          <w:rFonts w:asciiTheme="minorHAnsi" w:hAnsiTheme="minorHAnsi" w:cstheme="minorHAnsi"/>
-        </w:rPr>
-        <w:t>i.e.</w:t>
-      </w:r>
-      <w:proofErr w:type="gramEnd"/>
-      <w:r>
-        <w:rPr>
-          <w:rFonts w:asciiTheme="minorHAnsi" w:hAnsiTheme="minorHAnsi" w:cstheme="minorHAnsi"/>
-        </w:rPr>
-        <w:t xml:space="preserve"> </w:t>
+      <w:r>
+        <w:rPr>
+          <w:rFonts w:asciiTheme="minorHAnsi" w:hAnsiTheme="minorHAnsi" w:cstheme="minorHAnsi"/>
+        </w:rPr>
+        <w:t xml:space="preserve">i.e. </w:t>
       </w:r>
       <w:r>
         <w:rPr>
@@ -3440,21 +3336,7 @@
         <w:rPr>
           <w:rFonts w:asciiTheme="minorHAnsi" w:hAnsiTheme="minorHAnsi" w:cstheme="minorHAnsi"/>
         </w:rPr>
-        <w:t>the boxes in our analogy (</w:t>
-      </w:r>
-      <w:proofErr w:type="gramStart"/>
-      <w:r>
-        <w:rPr>
-          <w:rFonts w:asciiTheme="minorHAnsi" w:hAnsiTheme="minorHAnsi" w:cstheme="minorHAnsi"/>
-        </w:rPr>
-        <w:t>i.e.</w:t>
-      </w:r>
-      <w:proofErr w:type="gramEnd"/>
-      <w:r>
-        <w:rPr>
-          <w:rFonts w:asciiTheme="minorHAnsi" w:hAnsiTheme="minorHAnsi" w:cstheme="minorHAnsi"/>
-        </w:rPr>
-        <w:t xml:space="preserve"> like a </w:t>
+        <w:t xml:space="preserve">the boxes in our analogy (i.e. like a </w:t>
       </w:r>
       <w:r>
         <w:rPr>
@@ -3686,7 +3568,6 @@
         </w:rPr>
         <w:t xml:space="preserve"> </w:t>
       </w:r>
-      <w:proofErr w:type="gramStart"/>
       <w:r>
         <w:rPr>
           <w:rFonts w:asciiTheme="minorHAnsi" w:hAnsiTheme="minorHAnsi" w:cstheme="minorHAnsi"/>
@@ -3697,14 +3578,7 @@
         <w:rPr>
           <w:rFonts w:asciiTheme="minorHAnsi" w:hAnsiTheme="minorHAnsi" w:cstheme="minorHAnsi"/>
         </w:rPr>
-        <w:t xml:space="preserve"> (</w:t>
-      </w:r>
-      <w:proofErr w:type="gramEnd"/>
-      <w:r>
-        <w:rPr>
-          <w:rFonts w:asciiTheme="minorHAnsi" w:hAnsiTheme="minorHAnsi" w:cstheme="minorHAnsi"/>
-        </w:rPr>
-        <w:t>S</w:t>
+        <w:t xml:space="preserve"> (S</w:t>
       </w:r>
       <w:r>
         <w:rPr>
@@ -3946,21 +3820,7 @@
         <w:rPr>
           <w:rFonts w:asciiTheme="minorHAnsi" w:hAnsiTheme="minorHAnsi" w:cstheme="minorHAnsi"/>
         </w:rPr>
-        <w:t xml:space="preserve"> (</w:t>
-      </w:r>
-      <w:proofErr w:type="gramStart"/>
-      <w:r>
-        <w:rPr>
-          <w:rFonts w:asciiTheme="minorHAnsi" w:hAnsiTheme="minorHAnsi" w:cstheme="minorHAnsi"/>
-        </w:rPr>
-        <w:t>i.e.</w:t>
-      </w:r>
-      <w:proofErr w:type="gramEnd"/>
-      <w:r>
-        <w:rPr>
-          <w:rFonts w:asciiTheme="minorHAnsi" w:hAnsiTheme="minorHAnsi" w:cstheme="minorHAnsi"/>
-        </w:rPr>
-        <w:t xml:space="preserve"> </w:t>
+        <w:t xml:space="preserve"> (i.e. </w:t>
       </w:r>
       <w:r>
         <w:rPr>
@@ -4060,19 +3920,11 @@
         </w:rPr>
         <w:t xml:space="preserve">crossing out old values and filling in new ones until </w:t>
       </w:r>
-      <w:proofErr w:type="gramStart"/>
-      <w:r>
-        <w:rPr>
-          <w:rFonts w:asciiTheme="minorHAnsi" w:hAnsiTheme="minorHAnsi" w:cstheme="minorHAnsi"/>
-        </w:rPr>
-        <w:t>all of</w:t>
-      </w:r>
-      <w:proofErr w:type="gramEnd"/>
-      <w:r>
-        <w:rPr>
-          <w:rFonts w:asciiTheme="minorHAnsi" w:hAnsiTheme="minorHAnsi" w:cstheme="minorHAnsi"/>
-        </w:rPr>
-        <w:t xml:space="preserve"> the values “</w:t>
+      <w:r>
+        <w:rPr>
+          <w:rFonts w:asciiTheme="minorHAnsi" w:hAnsiTheme="minorHAnsi" w:cstheme="minorHAnsi"/>
+        </w:rPr>
+        <w:t>all of the values “</w:t>
       </w:r>
       <w:r>
         <w:rPr>
@@ -4227,14 +4079,7 @@
         <w:rPr>
           <w:rFonts w:asciiTheme="minorHAnsi" w:hAnsiTheme="minorHAnsi" w:cstheme="minorHAnsi"/>
         </w:rPr>
-        <w:t xml:space="preserve">next value of Q is labeled </w:t>
-      </w:r>
-      <w:proofErr w:type="spellStart"/>
-      <w:r>
-        <w:rPr>
-          <w:rFonts w:asciiTheme="minorHAnsi" w:hAnsiTheme="minorHAnsi" w:cstheme="minorHAnsi"/>
-        </w:rPr>
-        <w:t>Q</w:t>
+        <w:t>next value of Q is labeled Q</w:t>
       </w:r>
       <w:r>
         <w:rPr>
@@ -4243,7 +4088,6 @@
         </w:rPr>
         <w:t>Next</w:t>
       </w:r>
-      <w:proofErr w:type="spellEnd"/>
       <w:r>
         <w:rPr>
           <w:rFonts w:asciiTheme="minorHAnsi" w:hAnsiTheme="minorHAnsi" w:cstheme="minorHAnsi"/>
@@ -4328,19 +4172,11 @@
         </w:rPr>
         <w:t xml:space="preserve"> table below by “chasing” the specified input values around the circuit until </w:t>
       </w:r>
-      <w:proofErr w:type="gramStart"/>
-      <w:r>
-        <w:rPr>
-          <w:rFonts w:asciiTheme="minorHAnsi" w:hAnsiTheme="minorHAnsi" w:cstheme="minorHAnsi"/>
-        </w:rPr>
-        <w:t>all of</w:t>
-      </w:r>
-      <w:proofErr w:type="gramEnd"/>
-      <w:r>
-        <w:rPr>
-          <w:rFonts w:asciiTheme="minorHAnsi" w:hAnsiTheme="minorHAnsi" w:cstheme="minorHAnsi"/>
-        </w:rPr>
-        <w:t xml:space="preserve"> the values</w:t>
+      <w:r>
+        <w:rPr>
+          <w:rFonts w:asciiTheme="minorHAnsi" w:hAnsiTheme="minorHAnsi" w:cstheme="minorHAnsi"/>
+        </w:rPr>
+        <w:t>all of the values</w:t>
       </w:r>
       <w:r>
         <w:rPr>
@@ -4676,7 +4512,6 @@
                 <w:color w:val="000000"/>
               </w:rPr>
             </w:pPr>
-            <w:proofErr w:type="spellStart"/>
             <w:r>
               <w:rPr>
                 <w:rFonts w:asciiTheme="minorHAnsi" w:hAnsiTheme="minorHAnsi" w:cstheme="minorHAnsi"/>
@@ -4706,7 +4541,6 @@
               </w:rPr>
               <w:t>ext</w:t>
             </w:r>
-            <w:proofErr w:type="spellEnd"/>
           </w:p>
         </w:tc>
         <w:tc>
@@ -5872,21 +5706,7 @@
         <w:rPr>
           <w:rFonts w:asciiTheme="minorHAnsi" w:hAnsiTheme="minorHAnsi" w:cstheme="minorHAnsi"/>
         </w:rPr>
-        <w:t xml:space="preserve"> memory (</w:t>
-      </w:r>
-      <w:proofErr w:type="gramStart"/>
-      <w:r>
-        <w:rPr>
-          <w:rFonts w:asciiTheme="minorHAnsi" w:hAnsiTheme="minorHAnsi" w:cstheme="minorHAnsi"/>
-        </w:rPr>
-        <w:t>i.e.</w:t>
-      </w:r>
-      <w:proofErr w:type="gramEnd"/>
-      <w:r>
-        <w:rPr>
-          <w:rFonts w:asciiTheme="minorHAnsi" w:hAnsiTheme="minorHAnsi" w:cstheme="minorHAnsi"/>
-        </w:rPr>
-        <w:t xml:space="preserve"> </w:t>
+        <w:t xml:space="preserve"> memory (i.e. </w:t>
       </w:r>
       <w:r>
         <w:rPr>
@@ -6265,7 +6085,6 @@
                 <w:color w:val="000000"/>
               </w:rPr>
             </w:pPr>
-            <w:proofErr w:type="spellStart"/>
             <w:r>
               <w:rPr>
                 <w:rFonts w:asciiTheme="minorHAnsi" w:hAnsiTheme="minorHAnsi" w:cstheme="minorHAnsi"/>
@@ -6285,7 +6104,6 @@
               </w:rPr>
               <w:t>Next</w:t>
             </w:r>
-            <w:proofErr w:type="spellEnd"/>
           </w:p>
         </w:tc>
         <w:tc>
@@ -6788,14 +6606,7 @@
         <w:rPr>
           <w:rFonts w:asciiTheme="minorHAnsi" w:hAnsiTheme="minorHAnsi" w:cstheme="minorHAnsi"/>
         </w:rPr>
-        <w:t xml:space="preserve">when S=0 and R=0 the value of </w:t>
-      </w:r>
-      <w:proofErr w:type="spellStart"/>
-      <w:r>
-        <w:rPr>
-          <w:rFonts w:asciiTheme="minorHAnsi" w:hAnsiTheme="minorHAnsi" w:cstheme="minorHAnsi"/>
-        </w:rPr>
-        <w:t>Q</w:t>
+        <w:t>when S=0 and R=0 the value of Q</w:t>
       </w:r>
       <w:r>
         <w:rPr>
@@ -6804,7 +6615,6 @@
         </w:rPr>
         <w:t>Next</w:t>
       </w:r>
-      <w:proofErr w:type="spellEnd"/>
       <w:r>
         <w:rPr>
           <w:rFonts w:asciiTheme="minorHAnsi" w:hAnsiTheme="minorHAnsi" w:cstheme="minorHAnsi"/>
@@ -7329,21 +7139,7 @@
         <w:rPr>
           <w:rFonts w:asciiTheme="minorHAnsi" w:hAnsiTheme="minorHAnsi" w:cstheme="minorHAnsi"/>
         </w:rPr>
-        <w:t xml:space="preserve">Okay, that all may seem a little strange, but let’s build it and see that it does </w:t>
-      </w:r>
-      <w:proofErr w:type="gramStart"/>
-      <w:r>
-        <w:rPr>
-          <w:rFonts w:asciiTheme="minorHAnsi" w:hAnsiTheme="minorHAnsi" w:cstheme="minorHAnsi"/>
-        </w:rPr>
-        <w:t>actually work</w:t>
-      </w:r>
-      <w:proofErr w:type="gramEnd"/>
-      <w:r>
-        <w:rPr>
-          <w:rFonts w:asciiTheme="minorHAnsi" w:hAnsiTheme="minorHAnsi" w:cstheme="minorHAnsi"/>
-        </w:rPr>
-        <w:t>.</w:t>
+        <w:t>Okay, that all may seem a little strange, but let’s build it and see that it does actually work.</w:t>
       </w:r>
       <w:r>
         <w:rPr>
@@ -7708,21 +7504,7 @@
         <w:rPr>
           <w:rFonts w:asciiTheme="minorHAnsi" w:hAnsiTheme="minorHAnsi" w:cstheme="minorHAnsi"/>
         </w:rPr>
-        <w:t xml:space="preserve"> The value P will exist in your </w:t>
-      </w:r>
-      <w:proofErr w:type="gramStart"/>
-      <w:r>
-        <w:rPr>
-          <w:rFonts w:asciiTheme="minorHAnsi" w:hAnsiTheme="minorHAnsi" w:cstheme="minorHAnsi"/>
-        </w:rPr>
-        <w:t>circuit, but</w:t>
-      </w:r>
-      <w:proofErr w:type="gramEnd"/>
-      <w:r>
-        <w:rPr>
-          <w:rFonts w:asciiTheme="minorHAnsi" w:hAnsiTheme="minorHAnsi" w:cstheme="minorHAnsi"/>
-        </w:rPr>
-        <w:t xml:space="preserve"> is not displayed.</w:t>
+        <w:t xml:space="preserve"> The value P will exist in your circuit, but is not displayed.</w:t>
       </w:r>
       <w:r>
         <w:rPr>
@@ -7736,25 +7518,7 @@
           <w:b/>
           <w:bCs/>
         </w:rPr>
-        <w:t xml:space="preserve"> The </w:t>
-      </w:r>
-      <w:proofErr w:type="gramStart"/>
-      <w:r>
-        <w:rPr>
-          <w:rFonts w:asciiTheme="minorHAnsi" w:hAnsiTheme="minorHAnsi" w:cstheme="minorHAnsi"/>
-          <w:b/>
-          <w:bCs/>
-        </w:rPr>
-        <w:t>pin-outs</w:t>
-      </w:r>
-      <w:proofErr w:type="gramEnd"/>
-      <w:r>
-        <w:rPr>
-          <w:rFonts w:asciiTheme="minorHAnsi" w:hAnsiTheme="minorHAnsi" w:cstheme="minorHAnsi"/>
-          <w:b/>
-          <w:bCs/>
-        </w:rPr>
-        <w:t xml:space="preserve"> for all of the chips are again included at the end of the lab for </w:t>
+        <w:t xml:space="preserve"> The pin-outs for all of the chips are again included at the end of the lab for </w:t>
       </w:r>
       <w:r>
         <w:rPr>
@@ -8867,7 +8631,6 @@
         </w:rPr>
         <w:t xml:space="preserve"> </w:t>
       </w:r>
-      <w:proofErr w:type="spellStart"/>
       <w:r>
         <w:rPr>
           <w:rFonts w:asciiTheme="minorHAnsi" w:hAnsiTheme="minorHAnsi" w:cstheme="minorHAnsi"/>
@@ -8881,7 +8644,6 @@
         </w:rPr>
         <w:t>Next</w:t>
       </w:r>
-      <w:proofErr w:type="spellEnd"/>
       <w:r>
         <w:rPr>
           <w:rFonts w:asciiTheme="minorHAnsi" w:hAnsiTheme="minorHAnsi" w:cstheme="minorHAnsi"/>
@@ -9195,7 +8957,6 @@
                 <w:color w:val="000000"/>
               </w:rPr>
             </w:pPr>
-            <w:proofErr w:type="spellStart"/>
             <w:r>
               <w:rPr>
                 <w:rFonts w:asciiTheme="minorHAnsi" w:hAnsiTheme="minorHAnsi" w:cstheme="minorHAnsi"/>
@@ -9215,7 +8976,6 @@
               </w:rPr>
               <w:t>Next</w:t>
             </w:r>
-            <w:proofErr w:type="spellEnd"/>
           </w:p>
         </w:tc>
         <w:tc>
@@ -9692,19 +9452,7 @@
         <w:rPr>
           <w:rFonts w:asciiTheme="minorHAnsi" w:hAnsiTheme="minorHAnsi" w:cstheme="minorHAnsi"/>
         </w:rPr>
-        <w:t xml:space="preserve">b. What you observe in the table above should </w:t>
-      </w:r>
-      <w:r>
-        <w:rPr>
-          <w:rFonts w:asciiTheme="minorHAnsi" w:hAnsiTheme="minorHAnsi" w:cstheme="minorHAnsi"/>
-        </w:rPr>
-        <w:t>agree with what you predicted in question #4</w:t>
-      </w:r>
-      <w:r>
-        <w:rPr>
-          <w:rFonts w:asciiTheme="minorHAnsi" w:hAnsiTheme="minorHAnsi" w:cstheme="minorHAnsi"/>
-        </w:rPr>
-        <w:t>.</w:t>
+        <w:t>b. What you observe in the table above should agree with what you predicted in question #4.</w:t>
       </w:r>
     </w:p>
     <w:p>
@@ -11438,13 +11186,7 @@
         <w:rPr>
           <w:rFonts w:asciiTheme="minorHAnsi" w:hAnsiTheme="minorHAnsi" w:cstheme="minorHAnsi"/>
         </w:rPr>
-        <w:t>occurs</w:t>
-      </w:r>
-      <w:r>
-        <w:rPr>
-          <w:rFonts w:asciiTheme="minorHAnsi" w:hAnsiTheme="minorHAnsi" w:cstheme="minorHAnsi"/>
-        </w:rPr>
-        <w:t xml:space="preserve">.  </w:t>
+        <w:t xml:space="preserve">occurs.  </w:t>
       </w:r>
       <w:r>
         <w:rPr>
@@ -11456,7 +11198,19 @@
         <w:rPr>
           <w:rFonts w:asciiTheme="minorHAnsi" w:hAnsiTheme="minorHAnsi" w:cstheme="minorHAnsi"/>
         </w:rPr>
-        <w:t xml:space="preserve"> table in #12 demonstrate that the D-Latch achieves this. </w:t>
+        <w:t xml:space="preserve"> table in #1</w:t>
+      </w:r>
+      <w:r>
+        <w:rPr>
+          <w:rFonts w:asciiTheme="minorHAnsi" w:hAnsiTheme="minorHAnsi" w:cstheme="minorHAnsi"/>
+        </w:rPr>
+        <w:t>1</w:t>
+      </w:r>
+      <w:r>
+        <w:rPr>
+          <w:rFonts w:asciiTheme="minorHAnsi" w:hAnsiTheme="minorHAnsi" w:cstheme="minorHAnsi"/>
+        </w:rPr>
+        <w:t xml:space="preserve"> demonstrate that the D-Latch achieves this. </w:t>
       </w:r>
     </w:p>
     <w:p>
@@ -11523,55 +11277,7 @@
         <w:rPr>
           <w:rFonts w:asciiTheme="minorHAnsi" w:hAnsiTheme="minorHAnsi" w:cstheme="minorHAnsi"/>
         </w:rPr>
-        <w:t xml:space="preserve">At the start of the lab, </w:t>
-      </w:r>
-      <w:r>
-        <w:rPr>
-          <w:rFonts w:asciiTheme="minorHAnsi" w:hAnsiTheme="minorHAnsi" w:cstheme="minorHAnsi"/>
-        </w:rPr>
-        <w:t>we used a</w:t>
-      </w:r>
-      <w:r>
-        <w:rPr>
-          <w:rFonts w:asciiTheme="minorHAnsi" w:hAnsiTheme="minorHAnsi" w:cstheme="minorHAnsi"/>
-        </w:rPr>
-        <w:t xml:space="preserve"> box analogy to describe the desired behavior of a 1-bit memory cell.  This section will have you </w:t>
-      </w:r>
-      <w:r>
-        <w:rPr>
-          <w:rFonts w:asciiTheme="minorHAnsi" w:hAnsiTheme="minorHAnsi" w:cstheme="minorHAnsi"/>
-        </w:rPr>
-        <w:t>explore</w:t>
-      </w:r>
-      <w:r>
-        <w:rPr>
-          <w:rFonts w:asciiTheme="minorHAnsi" w:hAnsiTheme="minorHAnsi" w:cstheme="minorHAnsi"/>
-        </w:rPr>
-        <w:t xml:space="preserve"> the behavior of </w:t>
-      </w:r>
-      <w:r>
-        <w:rPr>
-          <w:rFonts w:asciiTheme="minorHAnsi" w:hAnsiTheme="minorHAnsi" w:cstheme="minorHAnsi"/>
-        </w:rPr>
-        <w:t>a</w:t>
-      </w:r>
-      <w:r>
-        <w:rPr>
-          <w:rFonts w:asciiTheme="minorHAnsi" w:hAnsiTheme="minorHAnsi" w:cstheme="minorHAnsi"/>
-        </w:rPr>
-        <w:t xml:space="preserve"> D-Latch </w:t>
-      </w:r>
-      <w:r>
-        <w:rPr>
-          <w:rFonts w:asciiTheme="minorHAnsi" w:hAnsiTheme="minorHAnsi" w:cstheme="minorHAnsi"/>
-        </w:rPr>
-        <w:t xml:space="preserve">more fully and connect it </w:t>
-      </w:r>
-      <w:r>
-        <w:rPr>
-          <w:rFonts w:asciiTheme="minorHAnsi" w:hAnsiTheme="minorHAnsi" w:cstheme="minorHAnsi"/>
-        </w:rPr>
-        <w:t>back to the box in that analogy.  The conclusion should be that the D-Latch is in fact behaving exactly like a 1-bit memory!</w:t>
+        <w:t>At the start of the lab, we used a box analogy to describe the desired behavior of a 1-bit memory cell.  This section will have you explore the behavior of a D-Latch more fully and connect it back to the box in that analogy.  The conclusion should be that the D-Latch is in fact behaving exactly like a 1-bit memory!</w:t>
       </w:r>
     </w:p>
     <w:p>
@@ -11736,14 +11442,7 @@
         <w:rPr>
           <w:rFonts w:asciiTheme="minorHAnsi" w:hAnsiTheme="minorHAnsi" w:cstheme="minorHAnsi"/>
         </w:rPr>
-        <w:t xml:space="preserve"> (</w:t>
-      </w:r>
-      <w:proofErr w:type="spellStart"/>
-      <w:r>
-        <w:rPr>
-          <w:rFonts w:asciiTheme="minorHAnsi" w:hAnsiTheme="minorHAnsi" w:cstheme="minorHAnsi"/>
-        </w:rPr>
-        <w:t>Q</w:t>
+        <w:t xml:space="preserve"> (Q</w:t>
       </w:r>
       <w:r>
         <w:rPr>
@@ -11752,7 +11451,6 @@
         </w:rPr>
         <w:t>Next</w:t>
       </w:r>
-      <w:proofErr w:type="spellEnd"/>
       <w:r>
         <w:rPr>
           <w:rFonts w:asciiTheme="minorHAnsi" w:hAnsiTheme="minorHAnsi" w:cstheme="minorHAnsi"/>
@@ -11769,14 +11467,7 @@
         <w:rPr>
           <w:rFonts w:asciiTheme="minorHAnsi" w:hAnsiTheme="minorHAnsi" w:cstheme="minorHAnsi"/>
         </w:rPr>
-        <w:t xml:space="preserve">  When you have filled in the value of </w:t>
-      </w:r>
-      <w:proofErr w:type="spellStart"/>
-      <w:r>
-        <w:rPr>
-          <w:rFonts w:asciiTheme="minorHAnsi" w:hAnsiTheme="minorHAnsi" w:cstheme="minorHAnsi"/>
-        </w:rPr>
-        <w:t>Q</w:t>
+        <w:t xml:space="preserve">  When you have filled in the value of Q</w:t>
       </w:r>
       <w:r>
         <w:rPr>
@@ -11785,26 +11476,11 @@
         </w:rPr>
         <w:t>Next</w:t>
       </w:r>
-      <w:proofErr w:type="spellEnd"/>
-      <w:r>
-        <w:rPr>
-          <w:rFonts w:asciiTheme="minorHAnsi" w:hAnsiTheme="minorHAnsi" w:cstheme="minorHAnsi"/>
-        </w:rPr>
-        <w:t xml:space="preserve"> for a row identify the box image (</w:t>
-      </w:r>
-      <w:proofErr w:type="spellStart"/>
-      <w:r>
-        <w:rPr>
-          <w:rFonts w:asciiTheme="minorHAnsi" w:hAnsiTheme="minorHAnsi" w:cstheme="minorHAnsi"/>
-        </w:rPr>
-        <w:t>i</w:t>
-      </w:r>
-      <w:proofErr w:type="spellEnd"/>
-      <w:r>
-        <w:rPr>
-          <w:rFonts w:asciiTheme="minorHAnsi" w:hAnsiTheme="minorHAnsi" w:cstheme="minorHAnsi"/>
-        </w:rPr>
-        <w:t xml:space="preserve"> - iv) from the start of the lab that corresponds to the row.</w:t>
+      <w:r>
+        <w:rPr>
+          <w:rFonts w:asciiTheme="minorHAnsi" w:hAnsiTheme="minorHAnsi" w:cstheme="minorHAnsi"/>
+        </w:rPr>
+        <w:t xml:space="preserve"> for a row identify the box image (i - iv) from the start of the lab that corresponds to the row.</w:t>
       </w:r>
     </w:p>
     <w:p>
@@ -12197,7 +11873,6 @@
                 <w:color w:val="000000"/>
               </w:rPr>
             </w:pPr>
-            <w:proofErr w:type="spellStart"/>
             <w:r>
               <w:rPr>
                 <w:rFonts w:asciiTheme="minorHAnsi" w:hAnsiTheme="minorHAnsi" w:cstheme="minorHAnsi"/>
@@ -12217,7 +11892,6 @@
               </w:rPr>
               <w:t>Next</w:t>
             </w:r>
-            <w:proofErr w:type="spellEnd"/>
           </w:p>
         </w:tc>
         <w:tc>
@@ -13001,7 +12675,7 @@
           <w:i/>
           <w:iCs/>
         </w:rPr>
-        <w:t xml:space="preserve"> see the expected behavior.  If you do not, revisit question</w:t>
+        <w:t xml:space="preserve"> see the expected behavior.  If you do not, revisit questions #11-13 and r</w:t>
       </w:r>
       <w:r>
         <w:rPr>
@@ -13009,7 +12683,7 @@
           <w:i/>
           <w:iCs/>
         </w:rPr>
-        <w:t>s</w:t>
+        <w:t>esolve any issues</w:t>
       </w:r>
       <w:r>
         <w:rPr>
@@ -13017,78 +12691,40 @@
           <w:i/>
           <w:iCs/>
         </w:rPr>
-        <w:t xml:space="preserve"> #11</w:t>
-      </w:r>
-      <w:r>
-        <w:rPr>
-          <w:rFonts w:asciiTheme="minorHAnsi" w:hAnsiTheme="minorHAnsi"/>
+        <w:t xml:space="preserve"> before continuing.</w:t>
+      </w:r>
+    </w:p>
+    <w:p>
+      <w:pPr>
+        <w:rPr>
+          <w:rFonts w:asciiTheme="minorHAnsi" w:hAnsiTheme="minorHAnsi" w:cstheme="minorHAnsi"/>
+        </w:rPr>
+      </w:pPr>
+    </w:p>
+    <w:p>
+      <w:pPr>
+        <w:rPr>
+          <w:rFonts w:asciiTheme="minorHAnsi" w:hAnsiTheme="minorHAnsi" w:cstheme="minorHAnsi"/>
+        </w:rPr>
+      </w:pPr>
+      <w:r>
+        <w:rPr>
+          <w:rFonts w:asciiTheme="minorHAnsi" w:hAnsiTheme="minorHAnsi" w:cstheme="minorHAnsi"/>
+        </w:rPr>
+        <w:t>Note: This is question highlights why we use the label LE.  When LE=1 it</w:t>
+      </w:r>
+      <w:r>
+        <w:rPr>
+          <w:rFonts w:asciiTheme="minorHAnsi" w:hAnsiTheme="minorHAnsi" w:cstheme="minorHAnsi"/>
+        </w:rPr>
+        <w:t xml:space="preserve"> </w:t>
+      </w:r>
+      <w:r>
+        <w:rPr>
+          <w:rFonts w:asciiTheme="minorHAnsi" w:hAnsiTheme="minorHAnsi" w:cstheme="minorHAnsi"/>
           <w:i/>
           <w:iCs/>
         </w:rPr>
-        <w:t>-13</w:t>
-      </w:r>
-      <w:r>
-        <w:rPr>
-          <w:rFonts w:asciiTheme="minorHAnsi" w:hAnsiTheme="minorHAnsi"/>
-          <w:i/>
-          <w:iCs/>
-        </w:rPr>
-        <w:t xml:space="preserve"> and r</w:t>
-      </w:r>
-      <w:r>
-        <w:rPr>
-          <w:rFonts w:asciiTheme="minorHAnsi" w:hAnsiTheme="minorHAnsi"/>
-          <w:i/>
-          <w:iCs/>
-        </w:rPr>
-        <w:t>esolve any issues</w:t>
-      </w:r>
-      <w:r>
-        <w:rPr>
-          <w:rFonts w:asciiTheme="minorHAnsi" w:hAnsiTheme="minorHAnsi"/>
-          <w:i/>
-          <w:iCs/>
-        </w:rPr>
-        <w:t xml:space="preserve"> before continuing.</w:t>
-      </w:r>
-    </w:p>
-    <w:p>
-      <w:pPr>
-        <w:rPr>
-          <w:rFonts w:asciiTheme="minorHAnsi" w:hAnsiTheme="minorHAnsi" w:cstheme="minorHAnsi"/>
-        </w:rPr>
-      </w:pPr>
-    </w:p>
-    <w:p>
-      <w:pPr>
-        <w:rPr>
-          <w:rFonts w:asciiTheme="minorHAnsi" w:hAnsiTheme="minorHAnsi" w:cstheme="minorHAnsi"/>
-        </w:rPr>
-      </w:pPr>
-      <w:r>
-        <w:rPr>
-          <w:rFonts w:asciiTheme="minorHAnsi" w:hAnsiTheme="minorHAnsi" w:cstheme="minorHAnsi"/>
-        </w:rPr>
-        <w:t>Note: This is question highlights why we use the label LE.  W</w:t>
-      </w:r>
-      <w:r>
-        <w:rPr>
-          <w:rFonts w:asciiTheme="minorHAnsi" w:hAnsiTheme="minorHAnsi" w:cstheme="minorHAnsi"/>
-        </w:rPr>
-        <w:t>hen LE=1 it</w:t>
-      </w:r>
-      <w:r>
-        <w:rPr>
-          <w:rFonts w:asciiTheme="minorHAnsi" w:hAnsiTheme="minorHAnsi" w:cstheme="minorHAnsi"/>
-        </w:rPr>
-        <w:t xml:space="preserve"> </w:t>
-      </w:r>
-      <w:r>
-        <w:rPr>
-          <w:rFonts w:asciiTheme="minorHAnsi" w:hAnsiTheme="minorHAnsi" w:cstheme="minorHAnsi"/>
-          <w:i/>
-          <w:iCs/>
-        </w:rPr>
         <w:t>enables</w:t>
       </w:r>
       <w:r>
@@ -13101,19 +12737,7 @@
         <w:rPr>
           <w:rFonts w:asciiTheme="minorHAnsi" w:hAnsiTheme="minorHAnsi" w:cstheme="minorHAnsi"/>
         </w:rPr>
-        <w:t xml:space="preserve"> into the </w:t>
-      </w:r>
-      <w:r>
-        <w:rPr>
-          <w:rFonts w:asciiTheme="minorHAnsi" w:hAnsiTheme="minorHAnsi" w:cstheme="minorHAnsi"/>
-        </w:rPr>
-        <w:t xml:space="preserve">attached </w:t>
-      </w:r>
-      <w:r>
-        <w:rPr>
-          <w:rFonts w:asciiTheme="minorHAnsi" w:hAnsiTheme="minorHAnsi" w:cstheme="minorHAnsi"/>
-        </w:rPr>
-        <w:t>SR-Latch</w:t>
+        <w:t xml:space="preserve"> into the attached SR-Latch</w:t>
       </w:r>
       <w:r>
         <w:rPr>
@@ -13171,7 +12795,129 @@
         <w:rPr>
           <w:rFonts w:asciiTheme="minorHAnsi" w:hAnsiTheme="minorHAnsi" w:cstheme="minorHAnsi"/>
         </w:rPr>
-        <w:t xml:space="preserve"> and thus why</w:t>
+        <w:t xml:space="preserve"> and thus why the abbreviation LE is used to refer to it.</w:t>
+      </w:r>
+    </w:p>
+    <w:p>
+      <w:pPr>
+        <w:rPr>
+          <w:rFonts w:asciiTheme="minorHAnsi" w:hAnsiTheme="minorHAnsi" w:cstheme="minorHAnsi"/>
+        </w:rPr>
+      </w:pPr>
+    </w:p>
+    <w:p>
+      <w:pPr>
+        <w:rPr>
+          <w:rFonts w:asciiTheme="minorHAnsi" w:hAnsiTheme="minorHAnsi" w:cstheme="minorHAnsi"/>
+        </w:rPr>
+      </w:pPr>
+      <w:r>
+        <w:rPr>
+          <w:rFonts w:asciiTheme="minorHAnsi" w:hAnsiTheme="minorHAnsi" w:cstheme="minorHAnsi"/>
+        </w:rPr>
+        <w:t>15</w:t>
+      </w:r>
+      <w:r>
+        <w:rPr>
+          <w:rFonts w:asciiTheme="minorHAnsi" w:hAnsiTheme="minorHAnsi" w:cstheme="minorHAnsi"/>
+        </w:rPr>
+        <w:t>. Now let’s consider the case</w:t>
+      </w:r>
+      <w:r>
+        <w:rPr>
+          <w:rFonts w:asciiTheme="minorHAnsi" w:hAnsiTheme="minorHAnsi" w:cstheme="minorHAnsi"/>
+        </w:rPr>
+        <w:t>s</w:t>
+      </w:r>
+      <w:r>
+        <w:rPr>
+          <w:rFonts w:asciiTheme="minorHAnsi" w:hAnsiTheme="minorHAnsi" w:cstheme="minorHAnsi"/>
+        </w:rPr>
+        <w:t xml:space="preserve"> where </w:t>
+      </w:r>
+      <w:r>
+        <w:rPr>
+          <w:rFonts w:asciiTheme="minorHAnsi" w:hAnsiTheme="minorHAnsi" w:cstheme="minorHAnsi"/>
+        </w:rPr>
+        <w:t>L</w:t>
+      </w:r>
+      <w:r>
+        <w:rPr>
+          <w:rFonts w:asciiTheme="minorHAnsi" w:hAnsiTheme="minorHAnsi" w:cstheme="minorHAnsi"/>
+        </w:rPr>
+        <w:t xml:space="preserve">E=0.  The table below shows </w:t>
+      </w:r>
+      <w:r>
+        <w:rPr>
+          <w:rFonts w:asciiTheme="minorHAnsi" w:hAnsiTheme="minorHAnsi" w:cstheme="minorHAnsi"/>
+        </w:rPr>
+        <w:t xml:space="preserve">all of the posibilites for D and Q when LE=0.  </w:t>
+      </w:r>
+      <w:r>
+        <w:rPr>
+          <w:rFonts w:asciiTheme="minorHAnsi" w:hAnsiTheme="minorHAnsi" w:cstheme="minorHAnsi"/>
+        </w:rPr>
+        <w:t>C</w:t>
+      </w:r>
+      <w:r>
+        <w:rPr>
+          <w:rFonts w:asciiTheme="minorHAnsi" w:hAnsiTheme="minorHAnsi" w:cstheme="minorHAnsi"/>
+        </w:rPr>
+        <w:t>omplete th</w:t>
+      </w:r>
+      <w:r>
+        <w:rPr>
+          <w:rFonts w:asciiTheme="minorHAnsi" w:hAnsiTheme="minorHAnsi" w:cstheme="minorHAnsi"/>
+        </w:rPr>
+        <w:t>e</w:t>
+      </w:r>
+      <w:r>
+        <w:rPr>
+          <w:rFonts w:asciiTheme="minorHAnsi" w:hAnsiTheme="minorHAnsi" w:cstheme="minorHAnsi"/>
+        </w:rPr>
+        <w:t xml:space="preserve"> table </w:t>
+      </w:r>
+      <w:r>
+        <w:rPr>
+          <w:rFonts w:asciiTheme="minorHAnsi" w:hAnsiTheme="minorHAnsi" w:cstheme="minorHAnsi"/>
+        </w:rPr>
+        <w:t xml:space="preserve">below </w:t>
+      </w:r>
+      <w:r>
+        <w:rPr>
+          <w:rFonts w:asciiTheme="minorHAnsi" w:hAnsiTheme="minorHAnsi" w:cstheme="minorHAnsi"/>
+        </w:rPr>
+        <w:t xml:space="preserve">showing the </w:t>
+      </w:r>
+      <w:r>
+        <w:rPr>
+          <w:rFonts w:asciiTheme="minorHAnsi" w:hAnsiTheme="minorHAnsi" w:cstheme="minorHAnsi"/>
+        </w:rPr>
+        <w:t>values of S and R based on the inputs D and LE.  Then u</w:t>
+      </w:r>
+      <w:r>
+        <w:rPr>
+          <w:rFonts w:asciiTheme="minorHAnsi" w:hAnsiTheme="minorHAnsi" w:cstheme="minorHAnsi"/>
+        </w:rPr>
+        <w:t xml:space="preserve">se </w:t>
+      </w:r>
+      <w:r>
+        <w:rPr>
+          <w:rFonts w:asciiTheme="minorHAnsi" w:hAnsiTheme="minorHAnsi" w:cstheme="minorHAnsi"/>
+        </w:rPr>
+        <w:t>your high-level abstract</w:t>
+      </w:r>
+      <w:r>
+        <w:rPr>
+          <w:rFonts w:asciiTheme="minorHAnsi" w:hAnsiTheme="minorHAnsi" w:cstheme="minorHAnsi"/>
+        </w:rPr>
+        <w:t xml:space="preserve"> understanding of</w:t>
+      </w:r>
+      <w:r>
+        <w:rPr>
+          <w:rFonts w:asciiTheme="minorHAnsi" w:hAnsiTheme="minorHAnsi" w:cstheme="minorHAnsi"/>
+        </w:rPr>
+        <w:t xml:space="preserve"> how</w:t>
       </w:r>
       <w:r>
         <w:rPr>
@@ -13183,180 +12929,6 @@
         <w:rPr>
           <w:rFonts w:asciiTheme="minorHAnsi" w:hAnsiTheme="minorHAnsi" w:cstheme="minorHAnsi"/>
         </w:rPr>
-        <w:t xml:space="preserve">abbreviation LE </w:t>
-      </w:r>
-      <w:r>
-        <w:rPr>
-          <w:rFonts w:asciiTheme="minorHAnsi" w:hAnsiTheme="minorHAnsi" w:cstheme="minorHAnsi"/>
-        </w:rPr>
-        <w:t xml:space="preserve">is used </w:t>
-      </w:r>
-      <w:r>
-        <w:rPr>
-          <w:rFonts w:asciiTheme="minorHAnsi" w:hAnsiTheme="minorHAnsi" w:cstheme="minorHAnsi"/>
-        </w:rPr>
-        <w:t>to refer to it</w:t>
-      </w:r>
-      <w:r>
-        <w:rPr>
-          <w:rFonts w:asciiTheme="minorHAnsi" w:hAnsiTheme="minorHAnsi" w:cstheme="minorHAnsi"/>
-        </w:rPr>
-        <w:t>.</w:t>
-      </w:r>
-    </w:p>
-    <w:p>
-      <w:pPr>
-        <w:rPr>
-          <w:rFonts w:asciiTheme="minorHAnsi" w:hAnsiTheme="minorHAnsi" w:cstheme="minorHAnsi"/>
-        </w:rPr>
-      </w:pPr>
-    </w:p>
-    <w:p>
-      <w:pPr>
-        <w:rPr>
-          <w:rFonts w:asciiTheme="minorHAnsi" w:hAnsiTheme="minorHAnsi" w:cstheme="minorHAnsi"/>
-        </w:rPr>
-      </w:pPr>
-      <w:r>
-        <w:rPr>
-          <w:rFonts w:asciiTheme="minorHAnsi" w:hAnsiTheme="minorHAnsi" w:cstheme="minorHAnsi"/>
-        </w:rPr>
-        <w:t>15</w:t>
-      </w:r>
-      <w:r>
-        <w:rPr>
-          <w:rFonts w:asciiTheme="minorHAnsi" w:hAnsiTheme="minorHAnsi" w:cstheme="minorHAnsi"/>
-        </w:rPr>
-        <w:t>. Now let’s consider the case</w:t>
-      </w:r>
-      <w:r>
-        <w:rPr>
-          <w:rFonts w:asciiTheme="minorHAnsi" w:hAnsiTheme="minorHAnsi" w:cstheme="minorHAnsi"/>
-        </w:rPr>
-        <w:t>s</w:t>
-      </w:r>
-      <w:r>
-        <w:rPr>
-          <w:rFonts w:asciiTheme="minorHAnsi" w:hAnsiTheme="minorHAnsi" w:cstheme="minorHAnsi"/>
-        </w:rPr>
-        <w:t xml:space="preserve"> where </w:t>
-      </w:r>
-      <w:r>
-        <w:rPr>
-          <w:rFonts w:asciiTheme="minorHAnsi" w:hAnsiTheme="minorHAnsi" w:cstheme="minorHAnsi"/>
-        </w:rPr>
-        <w:t>L</w:t>
-      </w:r>
-      <w:r>
-        <w:rPr>
-          <w:rFonts w:asciiTheme="minorHAnsi" w:hAnsiTheme="minorHAnsi" w:cstheme="minorHAnsi"/>
-        </w:rPr>
-        <w:t xml:space="preserve">E=0.  The table below shows </w:t>
-      </w:r>
-      <w:proofErr w:type="gramStart"/>
-      <w:r>
-        <w:rPr>
-          <w:rFonts w:asciiTheme="minorHAnsi" w:hAnsiTheme="minorHAnsi" w:cstheme="minorHAnsi"/>
-        </w:rPr>
-        <w:t>all of</w:t>
-      </w:r>
-      <w:proofErr w:type="gramEnd"/>
-      <w:r>
-        <w:rPr>
-          <w:rFonts w:asciiTheme="minorHAnsi" w:hAnsiTheme="minorHAnsi" w:cstheme="minorHAnsi"/>
-        </w:rPr>
-        <w:t xml:space="preserve"> the </w:t>
-      </w:r>
-      <w:proofErr w:type="spellStart"/>
-      <w:r>
-        <w:rPr>
-          <w:rFonts w:asciiTheme="minorHAnsi" w:hAnsiTheme="minorHAnsi" w:cstheme="minorHAnsi"/>
-        </w:rPr>
-        <w:t>posibilites</w:t>
-      </w:r>
-      <w:proofErr w:type="spellEnd"/>
-      <w:r>
-        <w:rPr>
-          <w:rFonts w:asciiTheme="minorHAnsi" w:hAnsiTheme="minorHAnsi" w:cstheme="minorHAnsi"/>
-        </w:rPr>
-        <w:t xml:space="preserve"> for D and Q when LE=0.  </w:t>
-      </w:r>
-      <w:r>
-        <w:rPr>
-          <w:rFonts w:asciiTheme="minorHAnsi" w:hAnsiTheme="minorHAnsi" w:cstheme="minorHAnsi"/>
-        </w:rPr>
-        <w:t>C</w:t>
-      </w:r>
-      <w:r>
-        <w:rPr>
-          <w:rFonts w:asciiTheme="minorHAnsi" w:hAnsiTheme="minorHAnsi" w:cstheme="minorHAnsi"/>
-        </w:rPr>
-        <w:t>omplete th</w:t>
-      </w:r>
-      <w:r>
-        <w:rPr>
-          <w:rFonts w:asciiTheme="minorHAnsi" w:hAnsiTheme="minorHAnsi" w:cstheme="minorHAnsi"/>
-        </w:rPr>
-        <w:t>e</w:t>
-      </w:r>
-      <w:r>
-        <w:rPr>
-          <w:rFonts w:asciiTheme="minorHAnsi" w:hAnsiTheme="minorHAnsi" w:cstheme="minorHAnsi"/>
-        </w:rPr>
-        <w:t xml:space="preserve"> table </w:t>
-      </w:r>
-      <w:r>
-        <w:rPr>
-          <w:rFonts w:asciiTheme="minorHAnsi" w:hAnsiTheme="minorHAnsi" w:cstheme="minorHAnsi"/>
-        </w:rPr>
-        <w:t xml:space="preserve">below </w:t>
-      </w:r>
-      <w:r>
-        <w:rPr>
-          <w:rFonts w:asciiTheme="minorHAnsi" w:hAnsiTheme="minorHAnsi" w:cstheme="minorHAnsi"/>
-        </w:rPr>
-        <w:t xml:space="preserve">showing the </w:t>
-      </w:r>
-      <w:r>
-        <w:rPr>
-          <w:rFonts w:asciiTheme="minorHAnsi" w:hAnsiTheme="minorHAnsi" w:cstheme="minorHAnsi"/>
-        </w:rPr>
-        <w:t>values of S and R based on the inputs D and LE.  Then u</w:t>
-      </w:r>
-      <w:r>
-        <w:rPr>
-          <w:rFonts w:asciiTheme="minorHAnsi" w:hAnsiTheme="minorHAnsi" w:cstheme="minorHAnsi"/>
-        </w:rPr>
-        <w:t xml:space="preserve">se </w:t>
-      </w:r>
-      <w:r>
-        <w:rPr>
-          <w:rFonts w:asciiTheme="minorHAnsi" w:hAnsiTheme="minorHAnsi" w:cstheme="minorHAnsi"/>
-        </w:rPr>
-        <w:t>your high-level abstract</w:t>
-      </w:r>
-      <w:r>
-        <w:rPr>
-          <w:rFonts w:asciiTheme="minorHAnsi" w:hAnsiTheme="minorHAnsi" w:cstheme="minorHAnsi"/>
-        </w:rPr>
-        <w:t xml:space="preserve"> understanding of</w:t>
-      </w:r>
-      <w:r>
-        <w:rPr>
-          <w:rFonts w:asciiTheme="minorHAnsi" w:hAnsiTheme="minorHAnsi" w:cstheme="minorHAnsi"/>
-        </w:rPr>
-        <w:t xml:space="preserve"> how</w:t>
-      </w:r>
-      <w:r>
-        <w:rPr>
-          <w:rFonts w:asciiTheme="minorHAnsi" w:hAnsiTheme="minorHAnsi" w:cstheme="minorHAnsi"/>
-        </w:rPr>
-        <w:t xml:space="preserve"> the </w:t>
-      </w:r>
-      <w:r>
-        <w:rPr>
-          <w:rFonts w:asciiTheme="minorHAnsi" w:hAnsiTheme="minorHAnsi" w:cstheme="minorHAnsi"/>
-        </w:rPr>
         <w:t xml:space="preserve">output of an </w:t>
       </w:r>
       <w:r>
@@ -13383,7 +12955,6 @@
         </w:rPr>
         <w:t xml:space="preserve">to fill in </w:t>
       </w:r>
-      <w:proofErr w:type="spellStart"/>
       <w:r>
         <w:rPr>
           <w:rFonts w:asciiTheme="minorHAnsi" w:hAnsiTheme="minorHAnsi" w:cstheme="minorHAnsi"/>
@@ -13397,26 +12968,11 @@
         </w:rPr>
         <w:t>Next</w:t>
       </w:r>
-      <w:proofErr w:type="spellEnd"/>
-      <w:r>
-        <w:rPr>
-          <w:rFonts w:asciiTheme="minorHAnsi" w:hAnsiTheme="minorHAnsi" w:cstheme="minorHAnsi"/>
-        </w:rPr>
-        <w:t>.  Finally, match each row to a box image (</w:t>
-      </w:r>
-      <w:proofErr w:type="spellStart"/>
-      <w:r>
-        <w:rPr>
-          <w:rFonts w:asciiTheme="minorHAnsi" w:hAnsiTheme="minorHAnsi" w:cstheme="minorHAnsi"/>
-        </w:rPr>
-        <w:t>i</w:t>
-      </w:r>
-      <w:proofErr w:type="spellEnd"/>
-      <w:r>
-        <w:rPr>
-          <w:rFonts w:asciiTheme="minorHAnsi" w:hAnsiTheme="minorHAnsi" w:cstheme="minorHAnsi"/>
-        </w:rPr>
-        <w:t xml:space="preserve"> - iv) from the start of the lab.</w:t>
+      <w:r>
+        <w:rPr>
+          <w:rFonts w:asciiTheme="minorHAnsi" w:hAnsiTheme="minorHAnsi" w:cstheme="minorHAnsi"/>
+        </w:rPr>
+        <w:t>.  Finally, match each row to a box image (i - iv) from the start of the lab.</w:t>
       </w:r>
     </w:p>
     <w:p>
@@ -13867,7 +13423,6 @@
                 <w:color w:val="000000"/>
               </w:rPr>
             </w:pPr>
-            <w:proofErr w:type="spellStart"/>
             <w:r>
               <w:rPr>
                 <w:rFonts w:asciiTheme="minorHAnsi" w:hAnsiTheme="minorHAnsi" w:cstheme="minorHAnsi"/>
@@ -13887,7 +13442,6 @@
               </w:rPr>
               <w:t>Next</w:t>
             </w:r>
-            <w:proofErr w:type="spellEnd"/>
           </w:p>
         </w:tc>
         <w:tc>
@@ -15229,43 +14783,7 @@
         <w:rPr>
           <w:rFonts w:asciiTheme="minorHAnsi" w:hAnsiTheme="minorHAnsi" w:cstheme="minorHAnsi"/>
         </w:rPr>
-        <w:t xml:space="preserve">value of </w:t>
-      </w:r>
-      <w:r>
-        <w:rPr>
-          <w:rFonts w:asciiTheme="minorHAnsi" w:hAnsiTheme="minorHAnsi" w:cstheme="minorHAnsi"/>
-        </w:rPr>
-        <w:t xml:space="preserve">Q is not affected by any changes in </w:t>
-      </w:r>
-      <w:r>
-        <w:rPr>
-          <w:rFonts w:asciiTheme="minorHAnsi" w:hAnsiTheme="minorHAnsi" w:cstheme="minorHAnsi"/>
-        </w:rPr>
-        <w:t>D</w:t>
-      </w:r>
-      <w:r>
-        <w:rPr>
-          <w:rFonts w:asciiTheme="minorHAnsi" w:hAnsiTheme="minorHAnsi" w:cstheme="minorHAnsi"/>
-        </w:rPr>
-        <w:t xml:space="preserve">.  </w:t>
-      </w:r>
-      <w:r>
-        <w:rPr>
-          <w:rFonts w:asciiTheme="minorHAnsi" w:hAnsiTheme="minorHAnsi" w:cstheme="minorHAnsi"/>
-        </w:rPr>
-        <w:t xml:space="preserve">Just as </w:t>
-      </w:r>
-      <w:r>
-        <w:rPr>
-          <w:rFonts w:asciiTheme="minorHAnsi" w:hAnsiTheme="minorHAnsi" w:cstheme="minorHAnsi"/>
-        </w:rPr>
-        <w:t xml:space="preserve">was the case </w:t>
-      </w:r>
-      <w:r>
-        <w:rPr>
-          <w:rFonts w:asciiTheme="minorHAnsi" w:hAnsiTheme="minorHAnsi" w:cstheme="minorHAnsi"/>
-        </w:rPr>
-        <w:t>in our box analogy.</w:t>
+        <w:t>value of Q is not affected by any changes in D.  Just as was the case in our box analogy.</w:t>
       </w:r>
     </w:p>
     <w:p>
@@ -15412,13 +14930,7 @@
         <w:rPr>
           <w:rFonts w:asciiTheme="minorHAnsi" w:hAnsiTheme="minorHAnsi" w:cstheme="minorHAnsi"/>
         </w:rPr>
-        <w:t>implements the 1-bit memory</w:t>
-      </w:r>
-      <w:r>
-        <w:rPr>
-          <w:rFonts w:asciiTheme="minorHAnsi" w:hAnsiTheme="minorHAnsi" w:cstheme="minorHAnsi"/>
-        </w:rPr>
-        <w:t xml:space="preserve"> </w:t>
+        <w:t xml:space="preserve">implements the 1-bit memory </w:t>
       </w:r>
       <w:r>
         <w:rPr>
@@ -15430,13 +14942,7 @@
         <w:rPr>
           <w:rFonts w:asciiTheme="minorHAnsi" w:hAnsiTheme="minorHAnsi" w:cstheme="minorHAnsi"/>
         </w:rPr>
-        <w:t xml:space="preserve">we set out to create at </w:t>
-      </w:r>
-      <w:r>
-        <w:rPr>
-          <w:rFonts w:asciiTheme="minorHAnsi" w:hAnsiTheme="minorHAnsi" w:cstheme="minorHAnsi"/>
-        </w:rPr>
-        <w:t>the start of the lab.</w:t>
+        <w:t>we set out to create at the start of the lab.</w:t>
       </w:r>
     </w:p>
     <w:p>
@@ -15814,14 +15320,7 @@
         <w:rPr>
           <w:rFonts w:asciiTheme="minorHAnsi" w:hAnsiTheme="minorHAnsi" w:cstheme="minorHAnsi"/>
         </w:rPr>
-        <w:t xml:space="preserve">value of </w:t>
-      </w:r>
-      <w:proofErr w:type="spellStart"/>
-      <w:r>
-        <w:rPr>
-          <w:rFonts w:asciiTheme="minorHAnsi" w:hAnsiTheme="minorHAnsi" w:cstheme="minorHAnsi"/>
-        </w:rPr>
-        <w:t>Q</w:t>
+        <w:t>value of Q</w:t>
       </w:r>
       <w:r>
         <w:rPr>
@@ -15837,7 +15336,6 @@
         </w:rPr>
         <w:t>ext</w:t>
       </w:r>
-      <w:proofErr w:type="spellEnd"/>
       <w:r>
         <w:rPr>
           <w:rFonts w:asciiTheme="minorHAnsi" w:hAnsiTheme="minorHAnsi" w:cstheme="minorHAnsi"/>
@@ -15866,13 +15364,7 @@
         <w:rPr>
           <w:rFonts w:asciiTheme="minorHAnsi" w:hAnsiTheme="minorHAnsi" w:cstheme="minorHAnsi"/>
         </w:rPr>
-        <w:t>box image</w:t>
-      </w:r>
-      <w:r>
-        <w:rPr>
-          <w:rFonts w:asciiTheme="minorHAnsi" w:hAnsiTheme="minorHAnsi" w:cstheme="minorHAnsi"/>
-        </w:rPr>
-        <w:t>**</w:t>
+        <w:t>box image**</w:t>
       </w:r>
       <w:r>
         <w:rPr>
@@ -16213,7 +15705,6 @@
                 <w:color w:val="000000"/>
               </w:rPr>
             </w:pPr>
-            <w:proofErr w:type="spellStart"/>
             <w:r>
               <w:rPr>
                 <w:rFonts w:asciiTheme="minorHAnsi" w:hAnsiTheme="minorHAnsi" w:cstheme="minorHAnsi"/>
@@ -16233,7 +15724,6 @@
               </w:rPr>
               <w:t>Next</w:t>
             </w:r>
-            <w:proofErr w:type="spellEnd"/>
           </w:p>
         </w:tc>
         <w:tc>
@@ -17979,21 +17469,7 @@
         <w:rPr>
           <w:rFonts w:asciiTheme="minorHAnsi" w:hAnsiTheme="minorHAnsi" w:cstheme="minorHAnsi"/>
         </w:rPr>
-        <w:t xml:space="preserve"> </w:t>
-      </w:r>
-      <w:proofErr w:type="gramStart"/>
-      <w:r>
-        <w:rPr>
-          <w:rFonts w:asciiTheme="minorHAnsi" w:hAnsiTheme="minorHAnsi" w:cstheme="minorHAnsi"/>
-        </w:rPr>
-        <w:t>All of</w:t>
-      </w:r>
-      <w:proofErr w:type="gramEnd"/>
-      <w:r>
-        <w:rPr>
-          <w:rFonts w:asciiTheme="minorHAnsi" w:hAnsiTheme="minorHAnsi" w:cstheme="minorHAnsi"/>
-        </w:rPr>
-        <w:t xml:space="preserve"> the states to which you assigned a letter are called </w:t>
+        <w:t xml:space="preserve"> All of the states to which you assigned a letter are called </w:t>
       </w:r>
       <w:r>
         <w:rPr>
@@ -18021,9 +17497,130 @@
         <w:rPr>
           <w:rFonts w:asciiTheme="minorHAnsi" w:hAnsiTheme="minorHAnsi" w:cstheme="minorHAnsi"/>
         </w:rPr>
-        <w:t xml:space="preserve">E and Q in that row </w:t>
-      </w:r>
-      <w:proofErr w:type="spellStart"/>
+        <w:t>E and Q in that row Q</w:t>
+      </w:r>
+      <w:r>
+        <w:rPr>
+          <w:rFonts w:asciiTheme="minorHAnsi" w:hAnsiTheme="minorHAnsi" w:cstheme="minorHAnsi"/>
+          <w:vertAlign w:val="superscript"/>
+        </w:rPr>
+        <w:t>Next</w:t>
+      </w:r>
+      <w:r>
+        <w:rPr>
+          <w:rFonts w:asciiTheme="minorHAnsi" w:hAnsiTheme="minorHAnsi" w:cstheme="minorHAnsi"/>
+        </w:rPr>
+        <w:t xml:space="preserve"> is the same as Q.  So, nothing is changing in the circuit – it is stable</w:t>
+      </w:r>
+      <w:r>
+        <w:rPr>
+          <w:rFonts w:asciiTheme="minorHAnsi" w:hAnsiTheme="minorHAnsi" w:cstheme="minorHAnsi"/>
+        </w:rPr>
+        <w:t xml:space="preserve"> and will say that way until an input is changed</w:t>
+      </w:r>
+      <w:r>
+        <w:rPr>
+          <w:rFonts w:asciiTheme="minorHAnsi" w:hAnsiTheme="minorHAnsi" w:cstheme="minorHAnsi"/>
+        </w:rPr>
+        <w:t>.  For the two shaded cells however Q</w:t>
+      </w:r>
+      <w:r>
+        <w:rPr>
+          <w:rFonts w:asciiTheme="minorHAnsi" w:hAnsiTheme="minorHAnsi" w:cstheme="minorHAnsi"/>
+          <w:vertAlign w:val="superscript"/>
+        </w:rPr>
+        <w:t>Next</w:t>
+      </w:r>
+      <w:r>
+        <w:rPr>
+          <w:rFonts w:asciiTheme="minorHAnsi" w:hAnsiTheme="minorHAnsi" w:cstheme="minorHAnsi"/>
+        </w:rPr>
+        <w:t xml:space="preserve"> is different than Q.  </w:t>
+      </w:r>
+      <w:r>
+        <w:rPr>
+          <w:rFonts w:asciiTheme="minorHAnsi" w:hAnsiTheme="minorHAnsi" w:cstheme="minorHAnsi"/>
+        </w:rPr>
+        <w:t>This represents the situation where</w:t>
+      </w:r>
+      <w:r>
+        <w:rPr>
+          <w:rFonts w:asciiTheme="minorHAnsi" w:hAnsiTheme="minorHAnsi" w:cstheme="minorHAnsi"/>
+        </w:rPr>
+        <w:t xml:space="preserve"> things are</w:t>
+      </w:r>
+      <w:r>
+        <w:rPr>
+          <w:rFonts w:asciiTheme="minorHAnsi" w:hAnsiTheme="minorHAnsi" w:cstheme="minorHAnsi"/>
+        </w:rPr>
+        <w:t xml:space="preserve"> still</w:t>
+      </w:r>
+      <w:r>
+        <w:rPr>
+          <w:rFonts w:asciiTheme="minorHAnsi" w:hAnsiTheme="minorHAnsi" w:cstheme="minorHAnsi"/>
+        </w:rPr>
+        <w:t xml:space="preserve"> changing in the circuit (</w:t>
+      </w:r>
+      <w:r>
+        <w:rPr>
+          <w:rFonts w:asciiTheme="minorHAnsi" w:hAnsiTheme="minorHAnsi" w:cstheme="minorHAnsi"/>
+        </w:rPr>
+        <w:t xml:space="preserve">i.e. </w:t>
+      </w:r>
+      <w:r>
+        <w:rPr>
+          <w:rFonts w:asciiTheme="minorHAnsi" w:hAnsiTheme="minorHAnsi" w:cstheme="minorHAnsi"/>
+        </w:rPr>
+        <w:t>like when you did the</w:t>
+      </w:r>
+      <w:r>
+        <w:rPr>
+          <w:rFonts w:asciiTheme="minorHAnsi" w:hAnsiTheme="minorHAnsi" w:cstheme="minorHAnsi"/>
+        </w:rPr>
+        <w:t xml:space="preserve"> </w:t>
+      </w:r>
+      <w:r>
+        <w:rPr>
+          <w:rFonts w:asciiTheme="minorHAnsi" w:hAnsiTheme="minorHAnsi" w:cstheme="minorHAnsi"/>
+        </w:rPr>
+        <w:t>value</w:t>
+      </w:r>
+      <w:r>
+        <w:rPr>
+          <w:rFonts w:asciiTheme="minorHAnsi" w:hAnsiTheme="minorHAnsi" w:cstheme="minorHAnsi"/>
+        </w:rPr>
+        <w:t xml:space="preserve"> </w:t>
+      </w:r>
+      <w:r>
+        <w:rPr>
+          <w:rFonts w:asciiTheme="minorHAnsi" w:hAnsiTheme="minorHAnsi" w:cstheme="minorHAnsi"/>
+        </w:rPr>
+        <w:t>“chasing” in the SR-Latch</w:t>
+      </w:r>
+      <w:r>
+        <w:rPr>
+          <w:rFonts w:asciiTheme="minorHAnsi" w:hAnsiTheme="minorHAnsi" w:cstheme="minorHAnsi"/>
+        </w:rPr>
+        <w:t xml:space="preserve"> until the values “settled down”</w:t>
+      </w:r>
+      <w:r>
+        <w:rPr>
+          <w:rFonts w:asciiTheme="minorHAnsi" w:hAnsiTheme="minorHAnsi" w:cstheme="minorHAnsi"/>
+        </w:rPr>
+        <w:t>). These states where the output is changing</w:t>
+      </w:r>
+      <w:r>
+        <w:rPr>
+          <w:rFonts w:asciiTheme="minorHAnsi" w:hAnsiTheme="minorHAnsi" w:cstheme="minorHAnsi"/>
+        </w:rPr>
+        <w:t xml:space="preserve"> (i.e. Q</w:t>
+      </w:r>
+      <w:r>
+        <w:rPr>
+          <w:rFonts w:asciiTheme="minorHAnsi" w:hAnsiTheme="minorHAnsi" w:cstheme="minorHAnsi"/>
+        </w:rPr>
+        <w:sym w:font="Symbol" w:char="F0B9"/>
+      </w:r>
       <w:r>
         <w:rPr>
           <w:rFonts w:asciiTheme="minorHAnsi" w:hAnsiTheme="minorHAnsi" w:cstheme="minorHAnsi"/>
@@ -18037,167 +17634,6 @@
         </w:rPr>
         <w:t>Next</w:t>
       </w:r>
-      <w:proofErr w:type="spellEnd"/>
-      <w:r>
-        <w:rPr>
-          <w:rFonts w:asciiTheme="minorHAnsi" w:hAnsiTheme="minorHAnsi" w:cstheme="minorHAnsi"/>
-        </w:rPr>
-        <w:t xml:space="preserve"> is the same as Q.  So, nothing is changing in the circuit – it is stable</w:t>
-      </w:r>
-      <w:r>
-        <w:rPr>
-          <w:rFonts w:asciiTheme="minorHAnsi" w:hAnsiTheme="minorHAnsi" w:cstheme="minorHAnsi"/>
-        </w:rPr>
-        <w:t xml:space="preserve"> and will say that way until an input is changed</w:t>
-      </w:r>
-      <w:r>
-        <w:rPr>
-          <w:rFonts w:asciiTheme="minorHAnsi" w:hAnsiTheme="minorHAnsi" w:cstheme="minorHAnsi"/>
-        </w:rPr>
-        <w:t xml:space="preserve">.  For the two shaded cells however </w:t>
-      </w:r>
-      <w:proofErr w:type="spellStart"/>
-      <w:r>
-        <w:rPr>
-          <w:rFonts w:asciiTheme="minorHAnsi" w:hAnsiTheme="minorHAnsi" w:cstheme="minorHAnsi"/>
-        </w:rPr>
-        <w:t>Q</w:t>
-      </w:r>
-      <w:r>
-        <w:rPr>
-          <w:rFonts w:asciiTheme="minorHAnsi" w:hAnsiTheme="minorHAnsi" w:cstheme="minorHAnsi"/>
-          <w:vertAlign w:val="superscript"/>
-        </w:rPr>
-        <w:t>Next</w:t>
-      </w:r>
-      <w:proofErr w:type="spellEnd"/>
-      <w:r>
-        <w:rPr>
-          <w:rFonts w:asciiTheme="minorHAnsi" w:hAnsiTheme="minorHAnsi" w:cstheme="minorHAnsi"/>
-        </w:rPr>
-        <w:t xml:space="preserve"> is different than Q.  </w:t>
-      </w:r>
-      <w:r>
-        <w:rPr>
-          <w:rFonts w:asciiTheme="minorHAnsi" w:hAnsiTheme="minorHAnsi" w:cstheme="minorHAnsi"/>
-        </w:rPr>
-        <w:t>This represents the situation where</w:t>
-      </w:r>
-      <w:r>
-        <w:rPr>
-          <w:rFonts w:asciiTheme="minorHAnsi" w:hAnsiTheme="minorHAnsi" w:cstheme="minorHAnsi"/>
-        </w:rPr>
-        <w:t xml:space="preserve"> things are</w:t>
-      </w:r>
-      <w:r>
-        <w:rPr>
-          <w:rFonts w:asciiTheme="minorHAnsi" w:hAnsiTheme="minorHAnsi" w:cstheme="minorHAnsi"/>
-        </w:rPr>
-        <w:t xml:space="preserve"> still</w:t>
-      </w:r>
-      <w:r>
-        <w:rPr>
-          <w:rFonts w:asciiTheme="minorHAnsi" w:hAnsiTheme="minorHAnsi" w:cstheme="minorHAnsi"/>
-        </w:rPr>
-        <w:t xml:space="preserve"> changing in the circuit (</w:t>
-      </w:r>
-      <w:proofErr w:type="gramStart"/>
-      <w:r>
-        <w:rPr>
-          <w:rFonts w:asciiTheme="minorHAnsi" w:hAnsiTheme="minorHAnsi" w:cstheme="minorHAnsi"/>
-        </w:rPr>
-        <w:t>i.e.</w:t>
-      </w:r>
-      <w:proofErr w:type="gramEnd"/>
-      <w:r>
-        <w:rPr>
-          <w:rFonts w:asciiTheme="minorHAnsi" w:hAnsiTheme="minorHAnsi" w:cstheme="minorHAnsi"/>
-        </w:rPr>
-        <w:t xml:space="preserve"> </w:t>
-      </w:r>
-      <w:r>
-        <w:rPr>
-          <w:rFonts w:asciiTheme="minorHAnsi" w:hAnsiTheme="minorHAnsi" w:cstheme="minorHAnsi"/>
-        </w:rPr>
-        <w:t>like when you did the</w:t>
-      </w:r>
-      <w:r>
-        <w:rPr>
-          <w:rFonts w:asciiTheme="minorHAnsi" w:hAnsiTheme="minorHAnsi" w:cstheme="minorHAnsi"/>
-        </w:rPr>
-        <w:t xml:space="preserve"> </w:t>
-      </w:r>
-      <w:r>
-        <w:rPr>
-          <w:rFonts w:asciiTheme="minorHAnsi" w:hAnsiTheme="minorHAnsi" w:cstheme="minorHAnsi"/>
-        </w:rPr>
-        <w:t>value</w:t>
-      </w:r>
-      <w:r>
-        <w:rPr>
-          <w:rFonts w:asciiTheme="minorHAnsi" w:hAnsiTheme="minorHAnsi" w:cstheme="minorHAnsi"/>
-        </w:rPr>
-        <w:t xml:space="preserve"> </w:t>
-      </w:r>
-      <w:r>
-        <w:rPr>
-          <w:rFonts w:asciiTheme="minorHAnsi" w:hAnsiTheme="minorHAnsi" w:cstheme="minorHAnsi"/>
-        </w:rPr>
-        <w:t>“chasing” in the SR-Latch</w:t>
-      </w:r>
-      <w:r>
-        <w:rPr>
-          <w:rFonts w:asciiTheme="minorHAnsi" w:hAnsiTheme="minorHAnsi" w:cstheme="minorHAnsi"/>
-        </w:rPr>
-        <w:t xml:space="preserve"> until the values “settled down”</w:t>
-      </w:r>
-      <w:r>
-        <w:rPr>
-          <w:rFonts w:asciiTheme="minorHAnsi" w:hAnsiTheme="minorHAnsi" w:cstheme="minorHAnsi"/>
-        </w:rPr>
-        <w:t>). These states where the output is changing</w:t>
-      </w:r>
-      <w:r>
-        <w:rPr>
-          <w:rFonts w:asciiTheme="minorHAnsi" w:hAnsiTheme="minorHAnsi" w:cstheme="minorHAnsi"/>
-        </w:rPr>
-        <w:t xml:space="preserve"> (</w:t>
-      </w:r>
-      <w:proofErr w:type="gramStart"/>
-      <w:r>
-        <w:rPr>
-          <w:rFonts w:asciiTheme="minorHAnsi" w:hAnsiTheme="minorHAnsi" w:cstheme="minorHAnsi"/>
-        </w:rPr>
-        <w:t>i.e.</w:t>
-      </w:r>
-      <w:proofErr w:type="gramEnd"/>
-      <w:r>
-        <w:rPr>
-          <w:rFonts w:asciiTheme="minorHAnsi" w:hAnsiTheme="minorHAnsi" w:cstheme="minorHAnsi"/>
-        </w:rPr>
-        <w:t xml:space="preserve"> Q</w:t>
-      </w:r>
-      <w:r>
-        <w:rPr>
-          <w:rFonts w:asciiTheme="minorHAnsi" w:hAnsiTheme="minorHAnsi" w:cstheme="minorHAnsi"/>
-        </w:rPr>
-        <w:sym w:font="Symbol" w:char="F0B9"/>
-      </w:r>
-      <w:proofErr w:type="spellStart"/>
-      <w:r>
-        <w:rPr>
-          <w:rFonts w:asciiTheme="minorHAnsi" w:hAnsiTheme="minorHAnsi" w:cstheme="minorHAnsi"/>
-        </w:rPr>
-        <w:t>Q</w:t>
-      </w:r>
-      <w:r>
-        <w:rPr>
-          <w:rFonts w:asciiTheme="minorHAnsi" w:hAnsiTheme="minorHAnsi" w:cstheme="minorHAnsi"/>
-          <w:vertAlign w:val="superscript"/>
-        </w:rPr>
-        <w:t>Next</w:t>
-      </w:r>
-      <w:proofErr w:type="spellEnd"/>
       <w:r>
         <w:rPr>
           <w:rFonts w:asciiTheme="minorHAnsi" w:hAnsiTheme="minorHAnsi" w:cstheme="minorHAnsi"/>
@@ -18254,14 +17690,7 @@
         <w:rPr>
           <w:rFonts w:asciiTheme="minorHAnsi" w:hAnsiTheme="minorHAnsi" w:cstheme="minorHAnsi"/>
         </w:rPr>
-        <w:t xml:space="preserve"> the values of D, LE and </w:t>
-      </w:r>
-      <w:proofErr w:type="spellStart"/>
-      <w:r>
-        <w:rPr>
-          <w:rFonts w:asciiTheme="minorHAnsi" w:hAnsiTheme="minorHAnsi" w:cstheme="minorHAnsi"/>
-        </w:rPr>
-        <w:t>Q</w:t>
+        <w:t xml:space="preserve"> the values of D, LE and Q</w:t>
       </w:r>
       <w:r>
         <w:rPr>
@@ -18270,7 +17699,6 @@
         </w:rPr>
         <w:t>Next</w:t>
       </w:r>
-      <w:proofErr w:type="spellEnd"/>
       <w:r>
         <w:rPr>
           <w:rFonts w:asciiTheme="minorHAnsi" w:hAnsiTheme="minorHAnsi" w:cstheme="minorHAnsi"/>
@@ -18414,21 +17842,7 @@
         <w:rPr>
           <w:rFonts w:asciiTheme="minorHAnsi" w:hAnsiTheme="minorHAnsi" w:cstheme="minorHAnsi"/>
         </w:rPr>
-        <w:t>o save (</w:t>
-      </w:r>
-      <w:proofErr w:type="gramStart"/>
-      <w:r>
-        <w:rPr>
-          <w:rFonts w:asciiTheme="minorHAnsi" w:hAnsiTheme="minorHAnsi" w:cstheme="minorHAnsi"/>
-        </w:rPr>
-        <w:t>i.e.</w:t>
-      </w:r>
-      <w:proofErr w:type="gramEnd"/>
-      <w:r>
-        <w:rPr>
-          <w:rFonts w:asciiTheme="minorHAnsi" w:hAnsiTheme="minorHAnsi" w:cstheme="minorHAnsi"/>
-        </w:rPr>
-        <w:t xml:space="preserve"> latch in) </w:t>
+        <w:t xml:space="preserve">o save (i.e. latch in) </w:t>
       </w:r>
       <w:r>
         <w:rPr>
@@ -19640,47 +19054,7 @@
           <w:sz w:val="18"/>
           <w:szCs w:val="18"/>
         </w:rPr>
-        <w:t>Creative Commons Attribution-</w:t>
-      </w:r>
-      <w:proofErr w:type="spellStart"/>
-      <w:r>
-        <w:rPr>
-          <w:rStyle w:val="Hyperlink"/>
-          <w:color w:val="049CCF"/>
-          <w:sz w:val="18"/>
-          <w:szCs w:val="18"/>
-        </w:rPr>
-        <w:t>NonCommercial</w:t>
-      </w:r>
-      <w:proofErr w:type="spellEnd"/>
-      <w:r>
-        <w:rPr>
-          <w:rStyle w:val="Hyperlink"/>
-          <w:color w:val="049CCF"/>
-          <w:sz w:val="18"/>
-          <w:szCs w:val="18"/>
-        </w:rPr>
-        <w:t>-</w:t>
-      </w:r>
-      <w:proofErr w:type="spellStart"/>
-      <w:r>
-        <w:rPr>
-          <w:rStyle w:val="Hyperlink"/>
-          <w:color w:val="049CCF"/>
-          <w:sz w:val="18"/>
-          <w:szCs w:val="18"/>
-        </w:rPr>
-        <w:t>ShareAlike</w:t>
-      </w:r>
-      <w:proofErr w:type="spellEnd"/>
-      <w:r>
-        <w:rPr>
-          <w:rStyle w:val="Hyperlink"/>
-          <w:color w:val="049CCF"/>
-          <w:sz w:val="18"/>
-          <w:szCs w:val="18"/>
-        </w:rPr>
-        <w:t xml:space="preserve"> 4.0 International License</w:t>
+        <w:t>Creative Commons Attribution-NonCommercial-ShareAlike 4.0 International License</w:t>
       </w:r>
     </w:hyperlink>
     <w:r>
@@ -20474,6 +19848,7 @@
   <w:style w:type="character" w:default="1" w:styleId="DefaultParagraphFont">
     <w:name w:val="Default Paragraph Font"/>
     <w:uiPriority w:val="1"/>
+    <w:semiHidden/>
     <w:unhideWhenUsed/>
   </w:style>
   <w:style w:type="table" w:default="1" w:styleId="TableNormal">

</xml_diff>